<commit_message>
doc: update daily standup meeting 30 notes
</commit_message>
<xml_diff>
--- a/Documents/Meeting Minutes/daily_standup_meeting_30.docx
+++ b/Documents/Meeting Minutes/daily_standup_meeting_30.docx
@@ -17,10 +17,10 @@
       <w:tblPr>
         <w:tblW w:w="0" w:type="dxa"/>
         <w:tblBorders>
-          <w:top w:val="outset" w:color="auto" w:sz="6" w:space="0"/>
-          <w:left w:val="outset" w:color="auto" w:sz="6" w:space="0"/>
-          <w:bottom w:val="outset" w:color="auto" w:sz="6" w:space="0"/>
-          <w:right w:val="outset" w:color="auto" w:sz="6" w:space="0"/>
+          <w:top w:val="outset" w:sz="6" w:space="0" w:color="auto"/>
+          <w:left w:val="outset" w:sz="6" w:space="0" w:color="auto"/>
+          <w:bottom w:val="outset" w:sz="6" w:space="0" w:color="auto"/>
+          <w:right w:val="outset" w:sz="6" w:space="0" w:color="auto"/>
         </w:tblBorders>
         <w:tblCellMar>
           <w:left w:w="0" w:type="dxa"/>
@@ -40,10 +40,10 @@
           <w:tcPr>
             <w:tcW w:w="4500" w:type="dxa"/>
             <w:tcBorders>
-              <w:top w:val="single" w:color="auto" w:sz="6" w:space="0"/>
-              <w:left w:val="single" w:color="auto" w:sz="6" w:space="0"/>
-              <w:bottom w:val="single" w:color="auto" w:sz="6" w:space="0"/>
-              <w:right w:val="single" w:color="auto" w:sz="6" w:space="0"/>
+              <w:top w:val="single" w:sz="6" w:space="0" w:color="auto"/>
+              <w:left w:val="single" w:sz="6" w:space="0" w:color="auto"/>
+              <w:bottom w:val="single" w:sz="6" w:space="0" w:color="auto"/>
+              <w:right w:val="single" w:sz="6" w:space="0" w:color="auto"/>
             </w:tcBorders>
             <w:shd w:val="clear" w:color="auto" w:fill="auto"/>
             <w:hideMark/>
@@ -78,10 +78,10 @@
           <w:tcPr>
             <w:tcW w:w="4500" w:type="dxa"/>
             <w:tcBorders>
-              <w:top w:val="single" w:color="auto" w:sz="6" w:space="0"/>
-              <w:left w:val="single" w:color="auto" w:sz="6" w:space="0"/>
-              <w:bottom w:val="single" w:color="auto" w:sz="6" w:space="0"/>
-              <w:right w:val="single" w:color="auto" w:sz="6" w:space="0"/>
+              <w:top w:val="single" w:sz="6" w:space="0" w:color="auto"/>
+              <w:left w:val="single" w:sz="6" w:space="0" w:color="auto"/>
+              <w:bottom w:val="single" w:sz="6" w:space="0" w:color="auto"/>
+              <w:right w:val="single" w:sz="6" w:space="0" w:color="auto"/>
             </w:tcBorders>
             <w:shd w:val="clear" w:color="auto" w:fill="auto"/>
             <w:hideMark/>
@@ -121,10 +121,10 @@
           <w:tcPr>
             <w:tcW w:w="4500" w:type="dxa"/>
             <w:tcBorders>
-              <w:top w:val="single" w:color="auto" w:sz="6" w:space="0"/>
-              <w:left w:val="single" w:color="auto" w:sz="6" w:space="0"/>
-              <w:bottom w:val="single" w:color="auto" w:sz="6" w:space="0"/>
-              <w:right w:val="single" w:color="auto" w:sz="6" w:space="0"/>
+              <w:top w:val="single" w:sz="6" w:space="0" w:color="auto"/>
+              <w:left w:val="single" w:sz="6" w:space="0" w:color="auto"/>
+              <w:bottom w:val="single" w:sz="6" w:space="0" w:color="auto"/>
+              <w:right w:val="single" w:sz="6" w:space="0" w:color="auto"/>
             </w:tcBorders>
             <w:shd w:val="clear" w:color="auto" w:fill="auto"/>
             <w:hideMark/>
@@ -159,10 +159,10 @@
           <w:tcPr>
             <w:tcW w:w="4500" w:type="dxa"/>
             <w:tcBorders>
-              <w:top w:val="single" w:color="auto" w:sz="6" w:space="0"/>
-              <w:left w:val="single" w:color="auto" w:sz="6" w:space="0"/>
-              <w:bottom w:val="single" w:color="auto" w:sz="6" w:space="0"/>
-              <w:right w:val="single" w:color="auto" w:sz="6" w:space="0"/>
+              <w:top w:val="single" w:sz="6" w:space="0" w:color="auto"/>
+              <w:left w:val="single" w:sz="6" w:space="0" w:color="auto"/>
+              <w:bottom w:val="single" w:sz="6" w:space="0" w:color="auto"/>
+              <w:right w:val="single" w:sz="6" w:space="0" w:color="auto"/>
             </w:tcBorders>
             <w:shd w:val="clear" w:color="auto" w:fill="auto"/>
             <w:hideMark/>
@@ -231,13 +231,12 @@
         <w:t> </w:t>
       </w:r>
     </w:p>
-    <w:p w14:noSpellErr="1">
+    <w:p>
       <w:pPr>
         <w:numPr>
           <w:ilvl w:val="0"/>
           <w:numId w:val="1"/>
         </w:numPr>
-        <w:rPr/>
       </w:pPr>
       <w:r>
         <w:rPr>
@@ -277,7 +276,6 @@
         <w:t>/NO   </w:t>
       </w:r>
       <w:r>
-        <w:rPr/>
         <w:t> </w:t>
       </w:r>
     </w:p>
@@ -384,7 +382,20 @@
         <w:rPr>
           <w:lang w:val="en-GB"/>
         </w:rPr>
-        <w:t>Attended? YES/NO  </w:t>
+        <w:t xml:space="preserve">Attended? </w:t>
+      </w:r>
+      <w:r>
+        <w:rPr>
+          <w:highlight w:val="green"/>
+          <w:lang w:val="en-GB"/>
+        </w:rPr>
+        <w:t>YES</w:t>
+      </w:r>
+      <w:r>
+        <w:rPr>
+          <w:lang w:val="en-GB"/>
+        </w:rPr>
+        <w:t>/NO </w:t>
       </w:r>
       <w:r>
         <w:t> </w:t>
@@ -396,7 +407,6 @@
           <w:ilvl w:val="0"/>
           <w:numId w:val="4"/>
         </w:numPr>
-        <w:rPr/>
       </w:pPr>
       <w:r>
         <w:rPr>
@@ -432,7 +442,6 @@
         <w:t>Attended? YES/NO  </w:t>
       </w:r>
       <w:r>
-        <w:rPr/>
         <w:t> </w:t>
       </w:r>
     </w:p>
@@ -442,7 +451,6 @@
           <w:ilvl w:val="0"/>
           <w:numId w:val="5"/>
         </w:numPr>
-        <w:rPr/>
       </w:pPr>
       <w:r>
         <w:rPr>
@@ -478,7 +486,6 @@
         <w:t>Attended? YES/NO </w:t>
       </w:r>
       <w:r>
-        <w:rPr/>
         <w:t> </w:t>
       </w:r>
     </w:p>
@@ -558,14 +565,12 @@
         <w:t> </w:t>
       </w:r>
       <w:r>
-        <w:rPr/>
         <w:t> </w:t>
       </w:r>
       <w:r>
         <w:tab/>
       </w:r>
       <w:r>
-        <w:rPr/>
         <w:t>Wrote down the testing approach in the report.</w:t>
       </w:r>
     </w:p>
@@ -588,14 +593,12 @@
     </w:p>
     <w:p>
       <w:r>
-        <w:rPr/>
         <w:t> </w:t>
       </w:r>
       <w:r>
         <w:tab/>
       </w:r>
       <w:r>
-        <w:rPr/>
         <w:t>Writing the introduction.</w:t>
       </w:r>
     </w:p>
@@ -605,7 +608,6 @@
           <w:ilvl w:val="0"/>
           <w:numId w:val="8"/>
         </w:numPr>
-        <w:rPr/>
       </w:pPr>
       <w:r>
         <w:rPr>
@@ -614,7 +616,6 @@
         <w:t>What obstacles are impeding your progress? </w:t>
       </w:r>
       <w:r>
-        <w:rPr/>
         <w:t> </w:t>
       </w:r>
     </w:p>
@@ -623,7 +624,6 @@
         <w:ind w:left="720"/>
       </w:pPr>
       <w:r>
-        <w:rPr/>
         <w:t>Awaiting review.</w:t>
       </w:r>
     </w:p>
@@ -635,8 +635,8 @@
     <w:p>
       <w:r>
         <w:rPr>
-          <w:b w:val="1"/>
-          <w:bCs w:val="1"/>
+          <w:b/>
+          <w:bCs/>
           <w:u w:val="single"/>
           <w:lang w:val="en-GB"/>
         </w:rPr>
@@ -660,20 +660,21 @@
         </w:rPr>
         <w:t xml:space="preserve">Melanie </w:t>
       </w:r>
+      <w:proofErr w:type="spellStart"/>
       <w:r>
         <w:rPr>
           <w:lang w:val="en-GB"/>
         </w:rPr>
         <w:t>Turinabo</w:t>
       </w:r>
-      <w:r>
-        <w:rPr>
-          <w:lang w:val="en-GB"/>
-        </w:rPr>
-        <w:t> </w:t>
-      </w:r>
-      <w:r>
-        <w:rPr/>
+      <w:proofErr w:type="spellEnd"/>
+      <w:r>
+        <w:rPr>
+          <w:lang w:val="en-GB"/>
+        </w:rPr>
+        <w:t> </w:t>
+      </w:r>
+      <w:r>
         <w:t> </w:t>
       </w:r>
     </w:p>
@@ -707,18 +708,20 @@
         </w:rPr>
         <w:t xml:space="preserve">Converted </w:t>
       </w:r>
-      <w:r>
-        <w:rPr>
-          <w:lang w:val="en-GB"/>
-        </w:rPr>
-        <w:t> </w:t>
-      </w:r>
-      <w:r>
-        <w:rPr>
-          <w:lang w:val="en-GB"/>
-        </w:rPr>
-        <w:t>Terminal.gui</w:t>
-      </w:r>
+      <w:proofErr w:type="spellStart"/>
+      <w:r>
+        <w:rPr>
+          <w:lang w:val="en-GB"/>
+        </w:rPr>
+        <w:t>T</w:t>
+      </w:r>
+      <w:r>
+        <w:rPr>
+          <w:lang w:val="en-GB"/>
+        </w:rPr>
+        <w:t>erminal.gui</w:t>
+      </w:r>
+      <w:proofErr w:type="spellEnd"/>
       <w:r>
         <w:rPr>
           <w:lang w:val="en-GB"/>
@@ -744,22 +747,20 @@
       </w:r>
     </w:p>
     <w:p>
-      <w:r>
-        <w:rPr>
-          <w:lang w:val="en-GB"/>
-        </w:rPr>
-        <w:t> </w:t>
-      </w:r>
-      <w:r>
-        <w:rPr/>
-        <w:t> </w:t>
-      </w:r>
-      <w:r>
-        <w:tab/>
-      </w:r>
-      <w:r>
-        <w:rPr/>
-        <w:t>Research on the justification for hash tables &amp; linked list for the report</w:t>
+      <w:pPr>
+        <w:ind w:left="720"/>
+      </w:pPr>
+      <w:r>
+        <w:t>Continue working on report</w:t>
+      </w:r>
+      <w:r>
+        <w:t xml:space="preserve"> </w:t>
+      </w:r>
+      <w:r>
+        <w:t xml:space="preserve">- </w:t>
+      </w:r>
+      <w:r>
+        <w:t>justification for hash tables &amp; linked list for the report</w:t>
       </w:r>
     </w:p>
     <w:p>
@@ -880,13 +881,7 @@
         <w:t xml:space="preserve">     </w:t>
       </w:r>
       <w:r>
-        <w:t>Add</w:t>
-      </w:r>
-      <w:r>
-        <w:t>ed</w:t>
-      </w:r>
-      <w:r>
-        <w:t xml:space="preserve"> Seach for client functionality</w:t>
+        <w:t>Added Seach for client functionality</w:t>
       </w:r>
       <w:r>
         <w:t>.</w:t>
@@ -900,19 +895,11 @@
         </w:numPr>
       </w:pPr>
       <w:r>
-        <w:t xml:space="preserve">     Create</w:t>
-      </w:r>
-      <w:r>
-        <w:t>d</w:t>
-      </w:r>
-      <w:r>
-        <w:t xml:space="preserve"> </w:t>
-      </w:r>
-      <w:proofErr w:type="spellStart"/>
-      <w:r>
-        <w:t>gui</w:t>
-      </w:r>
-      <w:proofErr w:type="spellEnd"/>
+        <w:t xml:space="preserve">     Created </w:t>
+      </w:r>
+      <w:r>
+        <w:t>UI</w:t>
+      </w:r>
       <w:r>
         <w:t xml:space="preserve"> menu options for choosing load methods and selecting database operations</w:t>
       </w:r>
@@ -932,19 +919,11 @@
       </w:r>
       <w:proofErr w:type="gramStart"/>
       <w:r>
-        <w:t>Create</w:t>
-      </w:r>
-      <w:r>
-        <w:t>d</w:t>
-      </w:r>
-      <w:r>
-        <w:t xml:space="preserve">  </w:t>
-      </w:r>
-      <w:proofErr w:type="spellStart"/>
-      <w:r>
-        <w:t>gui</w:t>
-      </w:r>
-      <w:proofErr w:type="spellEnd"/>
+        <w:t xml:space="preserve">Created  </w:t>
+      </w:r>
+      <w:r>
+        <w:t>UI</w:t>
+      </w:r>
       <w:proofErr w:type="gramEnd"/>
       <w:r>
         <w:t xml:space="preserve"> menu switching method and exit method</w:t>
@@ -969,10 +948,7 @@
         <w:t xml:space="preserve">     Add</w:t>
       </w:r>
       <w:r>
-        <w:t>ed</w:t>
-      </w:r>
-      <w:r>
-        <w:t xml:space="preserve"> title display method</w:t>
+        <w:t>ed title display method</w:t>
       </w:r>
       <w:r>
         <w:t>.</w:t>
@@ -1013,11 +989,9 @@
       <w:r>
         <w:t xml:space="preserve"> </w:t>
       </w:r>
-      <w:proofErr w:type="spellStart"/>
-      <w:r>
-        <w:t>gui</w:t>
-      </w:r>
-      <w:proofErr w:type="spellEnd"/>
+      <w:r>
+        <w:t>UI</w:t>
+      </w:r>
       <w:r>
         <w:t xml:space="preserve"> selection menu</w:t>
       </w:r>
@@ -1039,11 +1013,9 @@
       <w:r>
         <w:t xml:space="preserve"> </w:t>
       </w:r>
-      <w:proofErr w:type="spellStart"/>
-      <w:r>
-        <w:t>gui</w:t>
-      </w:r>
-      <w:proofErr w:type="spellEnd"/>
+      <w:r>
+        <w:t>UI</w:t>
+      </w:r>
       <w:r>
         <w:t xml:space="preserve"> display for cars</w:t>
       </w:r>
@@ -1169,28 +1141,6 @@
       </w:r>
     </w:p>
     <w:p>
-      <w:r>
-        <w:rPr>
-          <w:lang w:val="en-GB"/>
-        </w:rPr>
-        <w:t> </w:t>
-      </w:r>
-      <w:r>
-        <w:t> </w:t>
-      </w:r>
-    </w:p>
-    <w:p>
-      <w:r>
-        <w:rPr>
-          <w:lang w:val="en-GB"/>
-        </w:rPr>
-        <w:t> </w:t>
-      </w:r>
-      <w:r>
-        <w:t> </w:t>
-      </w:r>
-    </w:p>
-    <w:p>
       <w:pPr>
         <w:numPr>
           <w:ilvl w:val="0"/>
@@ -1218,29 +1168,7 @@
         <w:t> </w:t>
       </w:r>
     </w:p>
-    <w:p>
-      <w:r>
-        <w:rPr>
-          <w:lang w:val="en-GB"/>
-        </w:rPr>
-        <w:t> </w:t>
-      </w:r>
-      <w:r>
-        <w:t> </w:t>
-      </w:r>
-    </w:p>
-    <w:p>
-      <w:r>
-        <w:rPr>
-          <w:lang w:val="en-GB"/>
-        </w:rPr>
-        <w:lastRenderedPageBreak/>
-        <w:t> </w:t>
-      </w:r>
-      <w:r>
-        <w:t> </w:t>
-      </w:r>
-    </w:p>
+    <w:p/>
     <w:p>
       <w:pPr>
         <w:numPr>
@@ -1269,44 +1197,12 @@
         <w:t> </w:t>
       </w:r>
     </w:p>
-    <w:p>
-      <w:r>
-        <w:rPr>
-          <w:lang w:val="en-GB"/>
-        </w:rPr>
-        <w:t> </w:t>
-      </w:r>
-      <w:r>
-        <w:t> </w:t>
-      </w:r>
-    </w:p>
-    <w:p>
-      <w:r>
-        <w:rPr>
-          <w:lang w:val="en-GB"/>
-        </w:rPr>
-        <w:t> </w:t>
-      </w:r>
-      <w:r>
-        <w:t> </w:t>
-      </w:r>
-    </w:p>
-    <w:p>
-      <w:r>
-        <w:rPr>
-          <w:lang w:val="en-GB"/>
-        </w:rPr>
-        <w:t> </w:t>
-      </w:r>
-      <w:r>
-        <w:t> </w:t>
-      </w:r>
-    </w:p>
-    <w:p>
-      <w:r>
-        <w:rPr>
-          <w:b w:val="1"/>
-          <w:bCs w:val="1"/>
+    <w:p/>
+    <w:p>
+      <w:r>
+        <w:rPr>
+          <w:b/>
+          <w:bCs/>
           <w:u w:val="single"/>
           <w:lang w:val="en-GB"/>
         </w:rPr>
@@ -1319,11 +1215,9 @@
         <w:t> </w:t>
       </w:r>
       <w:r>
-        <w:rPr/>
-        <w:t> </w:t>
-      </w:r>
-      <w:r>
-        <w:rPr/>
+        <w:t> </w:t>
+      </w:r>
+      <w:r>
         <w:t>Iwuagwu Nkem</w:t>
       </w:r>
     </w:p>
@@ -1346,7 +1240,7 @@
     </w:p>
     <w:p>
       <w:pPr>
-        <w:spacing w:before="0" w:beforeAutospacing="off" w:after="240" w:afterAutospacing="off"/>
+        <w:spacing w:after="240"/>
       </w:pPr>
       <w:r>
         <w:rPr>
@@ -1355,41 +1249,13 @@
         <w:t>Answer: </w:t>
       </w:r>
       <w:r>
-        <w:rPr/>
-        <w:t> </w:t>
-      </w:r>
-      <w:r>
-        <w:rPr>
-          <w:rFonts w:ascii="Calibri" w:hAnsi="Calibri" w:eastAsia="Calibri" w:cs="Calibri"/>
-          <w:noProof w:val="0"/>
-          <w:sz w:val="24"/>
-          <w:szCs w:val="24"/>
-          <w:lang w:val="en-US"/>
-        </w:rPr>
-        <w:t xml:space="preserve"> Final version of project report completed.</w:t>
-      </w:r>
-    </w:p>
-    <w:p/>
-    <w:p>
-      <w:r>
-        <w:rPr>
-          <w:lang w:val="en-GB"/>
-        </w:rPr>
-        <w:t> </w:t>
-      </w:r>
-      <w:r>
-        <w:t> </w:t>
-      </w:r>
-    </w:p>
-    <w:p>
-      <w:r>
-        <w:rPr>
-          <w:lang w:val="en-GB"/>
-        </w:rPr>
-        <w:t> </w:t>
-      </w:r>
-      <w:r>
-        <w:t> </w:t>
+        <w:t> </w:t>
+      </w:r>
+      <w:r>
+        <w:rPr>
+          <w:rFonts w:ascii="Calibri" w:eastAsia="Calibri" w:hAnsi="Calibri" w:cs="Calibri"/>
+        </w:rPr>
+        <w:t xml:space="preserve"> </w:t>
       </w:r>
     </w:p>
     <w:p>
@@ -1411,7 +1277,7 @@
     </w:p>
     <w:p>
       <w:pPr>
-        <w:spacing w:before="0" w:beforeAutospacing="off" w:after="240" w:afterAutospacing="off"/>
+        <w:spacing w:after="240"/>
       </w:pPr>
       <w:r>
         <w:rPr>
@@ -1420,41 +1286,13 @@
         <w:t>Answer: </w:t>
       </w:r>
       <w:r>
-        <w:rPr/>
-        <w:t> </w:t>
-      </w:r>
-      <w:r>
-        <w:rPr>
-          <w:rFonts w:ascii="Calibri" w:hAnsi="Calibri" w:eastAsia="Calibri" w:cs="Calibri"/>
-          <w:noProof w:val="0"/>
-          <w:sz w:val="24"/>
-          <w:szCs w:val="24"/>
-          <w:lang w:val="en-US"/>
+        <w:t> </w:t>
+      </w:r>
+      <w:r>
+        <w:rPr>
+          <w:rFonts w:ascii="Calibri" w:eastAsia="Calibri" w:hAnsi="Calibri" w:cs="Calibri"/>
         </w:rPr>
         <w:t xml:space="preserve"> Uploading files to shared drive for archiving.</w:t>
-      </w:r>
-    </w:p>
-    <w:p/>
-    <w:p>
-      <w:r>
-        <w:rPr>
-          <w:lang w:val="en-GB"/>
-        </w:rPr>
-        <w:t> </w:t>
-      </w:r>
-      <w:r>
-        <w:t> </w:t>
-      </w:r>
-    </w:p>
-    <w:p>
-      <w:r>
-        <w:rPr>
-          <w:lang w:val="en-GB"/>
-        </w:rPr>
-        <w:t> </w:t>
-      </w:r>
-      <w:r>
-        <w:t> </w:t>
       </w:r>
     </w:p>
     <w:p>
@@ -1476,7 +1314,7 @@
     </w:p>
     <w:p>
       <w:pPr>
-        <w:spacing w:before="0" w:beforeAutospacing="off" w:after="240" w:afterAutospacing="off"/>
+        <w:spacing w:after="240"/>
       </w:pPr>
       <w:r>
         <w:rPr>
@@ -1485,16 +1323,11 @@
         <w:t>Answer: </w:t>
       </w:r>
       <w:r>
-        <w:rPr/>
-        <w:t> </w:t>
-      </w:r>
-      <w:r>
-        <w:rPr>
-          <w:rFonts w:ascii="Calibri" w:hAnsi="Calibri" w:eastAsia="Calibri" w:cs="Calibri"/>
-          <w:noProof w:val="0"/>
-          <w:sz w:val="24"/>
-          <w:szCs w:val="24"/>
-          <w:lang w:val="en-US"/>
+        <w:t> </w:t>
+      </w:r>
+      <w:r>
+        <w:rPr>
+          <w:rFonts w:ascii="Calibri" w:eastAsia="Calibri" w:hAnsi="Calibri" w:cs="Calibri"/>
         </w:rPr>
         <w:t xml:space="preserve"> No current obstacles – project successfully closed.</w:t>
       </w:r>
@@ -1577,7 +1410,7 @@
     </w:p>
     <w:p/>
     <w:sectPr>
-      <w:pgSz w:w="12240" w:h="15840" w:orient="portrait"/>
+      <w:pgSz w:w="12240" w:h="15840"/>
       <w:pgMar w:top="1440" w:right="1440" w:bottom="1440" w:left="1440" w:header="720" w:footer="720" w:gutter="0"/>
       <w:cols w:space="720"/>
       <w:docGrid w:linePitch="360"/>
@@ -1604,7 +1437,7 @@
         <w:ind w:left="720" w:hanging="360"/>
       </w:pPr>
       <w:rPr>
-        <w:rFonts w:hint="default" w:ascii="Symbol" w:hAnsi="Symbol"/>
+        <w:rFonts w:ascii="Symbol" w:hAnsi="Symbol" w:hint="default"/>
         <w:sz w:val="20"/>
       </w:rPr>
     </w:lvl>
@@ -1620,7 +1453,7 @@
         <w:ind w:left="1440" w:hanging="360"/>
       </w:pPr>
       <w:rPr>
-        <w:rFonts w:hint="default" w:ascii="Symbol" w:hAnsi="Symbol"/>
+        <w:rFonts w:ascii="Symbol" w:hAnsi="Symbol" w:hint="default"/>
         <w:sz w:val="20"/>
       </w:rPr>
     </w:lvl>
@@ -1636,7 +1469,7 @@
         <w:ind w:left="2160" w:hanging="360"/>
       </w:pPr>
       <w:rPr>
-        <w:rFonts w:hint="default" w:ascii="Symbol" w:hAnsi="Symbol"/>
+        <w:rFonts w:ascii="Symbol" w:hAnsi="Symbol" w:hint="default"/>
         <w:sz w:val="20"/>
       </w:rPr>
     </w:lvl>
@@ -1652,7 +1485,7 @@
         <w:ind w:left="2880" w:hanging="360"/>
       </w:pPr>
       <w:rPr>
-        <w:rFonts w:hint="default" w:ascii="Symbol" w:hAnsi="Symbol"/>
+        <w:rFonts w:ascii="Symbol" w:hAnsi="Symbol" w:hint="default"/>
         <w:sz w:val="20"/>
       </w:rPr>
     </w:lvl>
@@ -1668,7 +1501,7 @@
         <w:ind w:left="3600" w:hanging="360"/>
       </w:pPr>
       <w:rPr>
-        <w:rFonts w:hint="default" w:ascii="Symbol" w:hAnsi="Symbol"/>
+        <w:rFonts w:ascii="Symbol" w:hAnsi="Symbol" w:hint="default"/>
         <w:sz w:val="20"/>
       </w:rPr>
     </w:lvl>
@@ -1684,7 +1517,7 @@
         <w:ind w:left="4320" w:hanging="360"/>
       </w:pPr>
       <w:rPr>
-        <w:rFonts w:hint="default" w:ascii="Symbol" w:hAnsi="Symbol"/>
+        <w:rFonts w:ascii="Symbol" w:hAnsi="Symbol" w:hint="default"/>
         <w:sz w:val="20"/>
       </w:rPr>
     </w:lvl>
@@ -1700,7 +1533,7 @@
         <w:ind w:left="5040" w:hanging="360"/>
       </w:pPr>
       <w:rPr>
-        <w:rFonts w:hint="default" w:ascii="Symbol" w:hAnsi="Symbol"/>
+        <w:rFonts w:ascii="Symbol" w:hAnsi="Symbol" w:hint="default"/>
         <w:sz w:val="20"/>
       </w:rPr>
     </w:lvl>
@@ -1716,7 +1549,7 @@
         <w:ind w:left="5760" w:hanging="360"/>
       </w:pPr>
       <w:rPr>
-        <w:rFonts w:hint="default" w:ascii="Symbol" w:hAnsi="Symbol"/>
+        <w:rFonts w:ascii="Symbol" w:hAnsi="Symbol" w:hint="default"/>
         <w:sz w:val="20"/>
       </w:rPr>
     </w:lvl>
@@ -1732,7 +1565,7 @@
         <w:ind w:left="6480" w:hanging="360"/>
       </w:pPr>
       <w:rPr>
-        <w:rFonts w:hint="default" w:ascii="Symbol" w:hAnsi="Symbol"/>
+        <w:rFonts w:ascii="Symbol" w:hAnsi="Symbol" w:hint="default"/>
         <w:sz w:val="20"/>
       </w:rPr>
     </w:lvl>
@@ -1863,7 +1696,7 @@
         <w:ind w:left="1800" w:hanging="360"/>
       </w:pPr>
       <w:rPr>
-        <w:rFonts w:hint="default" w:ascii="Symbol" w:hAnsi="Symbol"/>
+        <w:rFonts w:ascii="Symbol" w:hAnsi="Symbol" w:hint="default"/>
       </w:rPr>
     </w:lvl>
     <w:lvl w:ilvl="1" w:tplc="04090003">
@@ -1875,7 +1708,7 @@
         <w:ind w:left="2520" w:hanging="360"/>
       </w:pPr>
       <w:rPr>
-        <w:rFonts w:hint="default" w:ascii="Courier New" w:hAnsi="Courier New" w:cs="Courier New"/>
+        <w:rFonts w:ascii="Courier New" w:hAnsi="Courier New" w:cs="Courier New" w:hint="default"/>
       </w:rPr>
     </w:lvl>
     <w:lvl w:ilvl="2" w:tplc="04090005">
@@ -1887,7 +1720,7 @@
         <w:ind w:left="3240" w:hanging="360"/>
       </w:pPr>
       <w:rPr>
-        <w:rFonts w:hint="default" w:ascii="Wingdings" w:hAnsi="Wingdings"/>
+        <w:rFonts w:ascii="Wingdings" w:hAnsi="Wingdings" w:hint="default"/>
       </w:rPr>
     </w:lvl>
     <w:lvl w:ilvl="3" w:tplc="04090001">
@@ -1899,7 +1732,7 @@
         <w:ind w:left="3960" w:hanging="360"/>
       </w:pPr>
       <w:rPr>
-        <w:rFonts w:hint="default" w:ascii="Symbol" w:hAnsi="Symbol"/>
+        <w:rFonts w:ascii="Symbol" w:hAnsi="Symbol" w:hint="default"/>
       </w:rPr>
     </w:lvl>
     <w:lvl w:ilvl="4" w:tplc="04090003">
@@ -1911,7 +1744,7 @@
         <w:ind w:left="4680" w:hanging="360"/>
       </w:pPr>
       <w:rPr>
-        <w:rFonts w:hint="default" w:ascii="Courier New" w:hAnsi="Courier New" w:cs="Courier New"/>
+        <w:rFonts w:ascii="Courier New" w:hAnsi="Courier New" w:cs="Courier New" w:hint="default"/>
       </w:rPr>
     </w:lvl>
     <w:lvl w:ilvl="5" w:tplc="04090005">
@@ -1923,7 +1756,7 @@
         <w:ind w:left="5400" w:hanging="360"/>
       </w:pPr>
       <w:rPr>
-        <w:rFonts w:hint="default" w:ascii="Wingdings" w:hAnsi="Wingdings"/>
+        <w:rFonts w:ascii="Wingdings" w:hAnsi="Wingdings" w:hint="default"/>
       </w:rPr>
     </w:lvl>
     <w:lvl w:ilvl="6" w:tplc="04090001">
@@ -1935,7 +1768,7 @@
         <w:ind w:left="6120" w:hanging="360"/>
       </w:pPr>
       <w:rPr>
-        <w:rFonts w:hint="default" w:ascii="Symbol" w:hAnsi="Symbol"/>
+        <w:rFonts w:ascii="Symbol" w:hAnsi="Symbol" w:hint="default"/>
       </w:rPr>
     </w:lvl>
     <w:lvl w:ilvl="7" w:tplc="04090003">
@@ -1947,7 +1780,7 @@
         <w:ind w:left="6840" w:hanging="360"/>
       </w:pPr>
       <w:rPr>
-        <w:rFonts w:hint="default" w:ascii="Courier New" w:hAnsi="Courier New" w:cs="Courier New"/>
+        <w:rFonts w:ascii="Courier New" w:hAnsi="Courier New" w:cs="Courier New" w:hint="default"/>
       </w:rPr>
     </w:lvl>
     <w:lvl w:ilvl="8" w:tplc="04090005">
@@ -1959,7 +1792,7 @@
         <w:ind w:left="7560" w:hanging="360"/>
       </w:pPr>
       <w:rPr>
-        <w:rFonts w:hint="default" w:ascii="Wingdings" w:hAnsi="Wingdings"/>
+        <w:rFonts w:ascii="Wingdings" w:hAnsi="Wingdings" w:hint="default"/>
       </w:rPr>
     </w:lvl>
   </w:abstractNum>
@@ -2092,7 +1925,7 @@
         <w:ind w:left="720" w:hanging="360"/>
       </w:pPr>
       <w:rPr>
-        <w:rFonts w:hint="default" w:ascii="Symbol" w:hAnsi="Symbol"/>
+        <w:rFonts w:ascii="Symbol" w:hAnsi="Symbol" w:hint="default"/>
         <w:sz w:val="20"/>
       </w:rPr>
     </w:lvl>
@@ -2108,7 +1941,7 @@
         <w:ind w:left="1440" w:hanging="360"/>
       </w:pPr>
       <w:rPr>
-        <w:rFonts w:hint="default" w:ascii="Symbol" w:hAnsi="Symbol"/>
+        <w:rFonts w:ascii="Symbol" w:hAnsi="Symbol" w:hint="default"/>
         <w:sz w:val="20"/>
       </w:rPr>
     </w:lvl>
@@ -2124,7 +1957,7 @@
         <w:ind w:left="2160" w:hanging="360"/>
       </w:pPr>
       <w:rPr>
-        <w:rFonts w:hint="default" w:ascii="Symbol" w:hAnsi="Symbol"/>
+        <w:rFonts w:ascii="Symbol" w:hAnsi="Symbol" w:hint="default"/>
         <w:sz w:val="20"/>
       </w:rPr>
     </w:lvl>
@@ -2140,7 +1973,7 @@
         <w:ind w:left="2880" w:hanging="360"/>
       </w:pPr>
       <w:rPr>
-        <w:rFonts w:hint="default" w:ascii="Symbol" w:hAnsi="Symbol"/>
+        <w:rFonts w:ascii="Symbol" w:hAnsi="Symbol" w:hint="default"/>
         <w:sz w:val="20"/>
       </w:rPr>
     </w:lvl>
@@ -2156,7 +1989,7 @@
         <w:ind w:left="3600" w:hanging="360"/>
       </w:pPr>
       <w:rPr>
-        <w:rFonts w:hint="default" w:ascii="Symbol" w:hAnsi="Symbol"/>
+        <w:rFonts w:ascii="Symbol" w:hAnsi="Symbol" w:hint="default"/>
         <w:sz w:val="20"/>
       </w:rPr>
     </w:lvl>
@@ -2172,7 +2005,7 @@
         <w:ind w:left="4320" w:hanging="360"/>
       </w:pPr>
       <w:rPr>
-        <w:rFonts w:hint="default" w:ascii="Symbol" w:hAnsi="Symbol"/>
+        <w:rFonts w:ascii="Symbol" w:hAnsi="Symbol" w:hint="default"/>
         <w:sz w:val="20"/>
       </w:rPr>
     </w:lvl>
@@ -2188,7 +2021,7 @@
         <w:ind w:left="5040" w:hanging="360"/>
       </w:pPr>
       <w:rPr>
-        <w:rFonts w:hint="default" w:ascii="Symbol" w:hAnsi="Symbol"/>
+        <w:rFonts w:ascii="Symbol" w:hAnsi="Symbol" w:hint="default"/>
         <w:sz w:val="20"/>
       </w:rPr>
     </w:lvl>
@@ -2204,7 +2037,7 @@
         <w:ind w:left="5760" w:hanging="360"/>
       </w:pPr>
       <w:rPr>
-        <w:rFonts w:hint="default" w:ascii="Symbol" w:hAnsi="Symbol"/>
+        <w:rFonts w:ascii="Symbol" w:hAnsi="Symbol" w:hint="default"/>
         <w:sz w:val="20"/>
       </w:rPr>
     </w:lvl>
@@ -2220,7 +2053,7 @@
         <w:ind w:left="6480" w:hanging="360"/>
       </w:pPr>
       <w:rPr>
-        <w:rFonts w:hint="default" w:ascii="Symbol" w:hAnsi="Symbol"/>
+        <w:rFonts w:ascii="Symbol" w:hAnsi="Symbol" w:hint="default"/>
         <w:sz w:val="20"/>
       </w:rPr>
     </w:lvl>
@@ -2580,7 +2413,7 @@
         <w:ind w:left="720" w:hanging="360"/>
       </w:pPr>
       <w:rPr>
-        <w:rFonts w:hint="default" w:ascii="Symbol" w:hAnsi="Symbol"/>
+        <w:rFonts w:ascii="Symbol" w:hAnsi="Symbol" w:hint="default"/>
         <w:sz w:val="20"/>
       </w:rPr>
     </w:lvl>
@@ -2596,7 +2429,7 @@
         <w:ind w:left="1440" w:hanging="360"/>
       </w:pPr>
       <w:rPr>
-        <w:rFonts w:hint="default" w:ascii="Symbol" w:hAnsi="Symbol"/>
+        <w:rFonts w:ascii="Symbol" w:hAnsi="Symbol" w:hint="default"/>
         <w:sz w:val="20"/>
       </w:rPr>
     </w:lvl>
@@ -2612,7 +2445,7 @@
         <w:ind w:left="2160" w:hanging="360"/>
       </w:pPr>
       <w:rPr>
-        <w:rFonts w:hint="default" w:ascii="Symbol" w:hAnsi="Symbol"/>
+        <w:rFonts w:ascii="Symbol" w:hAnsi="Symbol" w:hint="default"/>
         <w:sz w:val="20"/>
       </w:rPr>
     </w:lvl>
@@ -2628,7 +2461,7 @@
         <w:ind w:left="2880" w:hanging="360"/>
       </w:pPr>
       <w:rPr>
-        <w:rFonts w:hint="default" w:ascii="Symbol" w:hAnsi="Symbol"/>
+        <w:rFonts w:ascii="Symbol" w:hAnsi="Symbol" w:hint="default"/>
         <w:sz w:val="20"/>
       </w:rPr>
     </w:lvl>
@@ -2644,7 +2477,7 @@
         <w:ind w:left="3600" w:hanging="360"/>
       </w:pPr>
       <w:rPr>
-        <w:rFonts w:hint="default" w:ascii="Symbol" w:hAnsi="Symbol"/>
+        <w:rFonts w:ascii="Symbol" w:hAnsi="Symbol" w:hint="default"/>
         <w:sz w:val="20"/>
       </w:rPr>
     </w:lvl>
@@ -2660,7 +2493,7 @@
         <w:ind w:left="4320" w:hanging="360"/>
       </w:pPr>
       <w:rPr>
-        <w:rFonts w:hint="default" w:ascii="Symbol" w:hAnsi="Symbol"/>
+        <w:rFonts w:ascii="Symbol" w:hAnsi="Symbol" w:hint="default"/>
         <w:sz w:val="20"/>
       </w:rPr>
     </w:lvl>
@@ -2676,7 +2509,7 @@
         <w:ind w:left="5040" w:hanging="360"/>
       </w:pPr>
       <w:rPr>
-        <w:rFonts w:hint="default" w:ascii="Symbol" w:hAnsi="Symbol"/>
+        <w:rFonts w:ascii="Symbol" w:hAnsi="Symbol" w:hint="default"/>
         <w:sz w:val="20"/>
       </w:rPr>
     </w:lvl>
@@ -2692,7 +2525,7 @@
         <w:ind w:left="5760" w:hanging="360"/>
       </w:pPr>
       <w:rPr>
-        <w:rFonts w:hint="default" w:ascii="Symbol" w:hAnsi="Symbol"/>
+        <w:rFonts w:ascii="Symbol" w:hAnsi="Symbol" w:hint="default"/>
         <w:sz w:val="20"/>
       </w:rPr>
     </w:lvl>
@@ -2708,7 +2541,7 @@
         <w:ind w:left="6480" w:hanging="360"/>
       </w:pPr>
       <w:rPr>
-        <w:rFonts w:hint="default" w:ascii="Symbol" w:hAnsi="Symbol"/>
+        <w:rFonts w:ascii="Symbol" w:hAnsi="Symbol" w:hint="default"/>
         <w:sz w:val="20"/>
       </w:rPr>
     </w:lvl>
@@ -2729,7 +2562,7 @@
         <w:ind w:left="720" w:hanging="360"/>
       </w:pPr>
       <w:rPr>
-        <w:rFonts w:hint="default" w:ascii="Symbol" w:hAnsi="Symbol"/>
+        <w:rFonts w:ascii="Symbol" w:hAnsi="Symbol" w:hint="default"/>
         <w:sz w:val="20"/>
       </w:rPr>
     </w:lvl>
@@ -2745,7 +2578,7 @@
         <w:ind w:left="1440" w:hanging="360"/>
       </w:pPr>
       <w:rPr>
-        <w:rFonts w:hint="default" w:ascii="Symbol" w:hAnsi="Symbol"/>
+        <w:rFonts w:ascii="Symbol" w:hAnsi="Symbol" w:hint="default"/>
         <w:sz w:val="20"/>
       </w:rPr>
     </w:lvl>
@@ -2761,7 +2594,7 @@
         <w:ind w:left="2160" w:hanging="360"/>
       </w:pPr>
       <w:rPr>
-        <w:rFonts w:hint="default" w:ascii="Symbol" w:hAnsi="Symbol"/>
+        <w:rFonts w:ascii="Symbol" w:hAnsi="Symbol" w:hint="default"/>
         <w:sz w:val="20"/>
       </w:rPr>
     </w:lvl>
@@ -2777,7 +2610,7 @@
         <w:ind w:left="2880" w:hanging="360"/>
       </w:pPr>
       <w:rPr>
-        <w:rFonts w:hint="default" w:ascii="Symbol" w:hAnsi="Symbol"/>
+        <w:rFonts w:ascii="Symbol" w:hAnsi="Symbol" w:hint="default"/>
         <w:sz w:val="20"/>
       </w:rPr>
     </w:lvl>
@@ -2793,7 +2626,7 @@
         <w:ind w:left="3600" w:hanging="360"/>
       </w:pPr>
       <w:rPr>
-        <w:rFonts w:hint="default" w:ascii="Symbol" w:hAnsi="Symbol"/>
+        <w:rFonts w:ascii="Symbol" w:hAnsi="Symbol" w:hint="default"/>
         <w:sz w:val="20"/>
       </w:rPr>
     </w:lvl>
@@ -2809,7 +2642,7 @@
         <w:ind w:left="4320" w:hanging="360"/>
       </w:pPr>
       <w:rPr>
-        <w:rFonts w:hint="default" w:ascii="Symbol" w:hAnsi="Symbol"/>
+        <w:rFonts w:ascii="Symbol" w:hAnsi="Symbol" w:hint="default"/>
         <w:sz w:val="20"/>
       </w:rPr>
     </w:lvl>
@@ -2825,7 +2658,7 @@
         <w:ind w:left="5040" w:hanging="360"/>
       </w:pPr>
       <w:rPr>
-        <w:rFonts w:hint="default" w:ascii="Symbol" w:hAnsi="Symbol"/>
+        <w:rFonts w:ascii="Symbol" w:hAnsi="Symbol" w:hint="default"/>
         <w:sz w:val="20"/>
       </w:rPr>
     </w:lvl>
@@ -2841,7 +2674,7 @@
         <w:ind w:left="5760" w:hanging="360"/>
       </w:pPr>
       <w:rPr>
-        <w:rFonts w:hint="default" w:ascii="Symbol" w:hAnsi="Symbol"/>
+        <w:rFonts w:ascii="Symbol" w:hAnsi="Symbol" w:hint="default"/>
         <w:sz w:val="20"/>
       </w:rPr>
     </w:lvl>
@@ -2857,7 +2690,7 @@
         <w:ind w:left="6480" w:hanging="360"/>
       </w:pPr>
       <w:rPr>
-        <w:rFonts w:hint="default" w:ascii="Symbol" w:hAnsi="Symbol"/>
+        <w:rFonts w:ascii="Symbol" w:hAnsi="Symbol" w:hint="default"/>
         <w:sz w:val="20"/>
       </w:rPr>
     </w:lvl>
@@ -3330,7 +3163,7 @@
         <w:ind w:left="720" w:hanging="360"/>
       </w:pPr>
       <w:rPr>
-        <w:rFonts w:hint="default" w:ascii="Symbol" w:hAnsi="Symbol"/>
+        <w:rFonts w:ascii="Symbol" w:hAnsi="Symbol" w:hint="default"/>
         <w:sz w:val="20"/>
       </w:rPr>
     </w:lvl>
@@ -3346,7 +3179,7 @@
         <w:ind w:left="1440" w:hanging="360"/>
       </w:pPr>
       <w:rPr>
-        <w:rFonts w:hint="default" w:ascii="Symbol" w:hAnsi="Symbol"/>
+        <w:rFonts w:ascii="Symbol" w:hAnsi="Symbol" w:hint="default"/>
         <w:sz w:val="20"/>
       </w:rPr>
     </w:lvl>
@@ -3362,7 +3195,7 @@
         <w:ind w:left="2160" w:hanging="360"/>
       </w:pPr>
       <w:rPr>
-        <w:rFonts w:hint="default" w:ascii="Symbol" w:hAnsi="Symbol"/>
+        <w:rFonts w:ascii="Symbol" w:hAnsi="Symbol" w:hint="default"/>
         <w:sz w:val="20"/>
       </w:rPr>
     </w:lvl>
@@ -3378,7 +3211,7 @@
         <w:ind w:left="2880" w:hanging="360"/>
       </w:pPr>
       <w:rPr>
-        <w:rFonts w:hint="default" w:ascii="Symbol" w:hAnsi="Symbol"/>
+        <w:rFonts w:ascii="Symbol" w:hAnsi="Symbol" w:hint="default"/>
         <w:sz w:val="20"/>
       </w:rPr>
     </w:lvl>
@@ -3394,7 +3227,7 @@
         <w:ind w:left="3600" w:hanging="360"/>
       </w:pPr>
       <w:rPr>
-        <w:rFonts w:hint="default" w:ascii="Symbol" w:hAnsi="Symbol"/>
+        <w:rFonts w:ascii="Symbol" w:hAnsi="Symbol" w:hint="default"/>
         <w:sz w:val="20"/>
       </w:rPr>
     </w:lvl>
@@ -3410,7 +3243,7 @@
         <w:ind w:left="4320" w:hanging="360"/>
       </w:pPr>
       <w:rPr>
-        <w:rFonts w:hint="default" w:ascii="Symbol" w:hAnsi="Symbol"/>
+        <w:rFonts w:ascii="Symbol" w:hAnsi="Symbol" w:hint="default"/>
         <w:sz w:val="20"/>
       </w:rPr>
     </w:lvl>
@@ -3426,7 +3259,7 @@
         <w:ind w:left="5040" w:hanging="360"/>
       </w:pPr>
       <w:rPr>
-        <w:rFonts w:hint="default" w:ascii="Symbol" w:hAnsi="Symbol"/>
+        <w:rFonts w:ascii="Symbol" w:hAnsi="Symbol" w:hint="default"/>
         <w:sz w:val="20"/>
       </w:rPr>
     </w:lvl>
@@ -3442,7 +3275,7 @@
         <w:ind w:left="5760" w:hanging="360"/>
       </w:pPr>
       <w:rPr>
-        <w:rFonts w:hint="default" w:ascii="Symbol" w:hAnsi="Symbol"/>
+        <w:rFonts w:ascii="Symbol" w:hAnsi="Symbol" w:hint="default"/>
         <w:sz w:val="20"/>
       </w:rPr>
     </w:lvl>
@@ -3458,7 +3291,7 @@
         <w:ind w:left="6480" w:hanging="360"/>
       </w:pPr>
       <w:rPr>
-        <w:rFonts w:hint="default" w:ascii="Symbol" w:hAnsi="Symbol"/>
+        <w:rFonts w:ascii="Symbol" w:hAnsi="Symbol" w:hint="default"/>
         <w:sz w:val="20"/>
       </w:rPr>
     </w:lvl>
@@ -4203,15 +4036,6 @@
   </w:num>
   <w:num w:numId="21" w16cid:durableId="1591085087">
     <w:abstractNumId w:val="2"/>
-    <w:lvlOverride w:ilvl="0"/>
-    <w:lvlOverride w:ilvl="1"/>
-    <w:lvlOverride w:ilvl="2"/>
-    <w:lvlOverride w:ilvl="3"/>
-    <w:lvlOverride w:ilvl="4"/>
-    <w:lvlOverride w:ilvl="5"/>
-    <w:lvlOverride w:ilvl="6"/>
-    <w:lvlOverride w:ilvl="7"/>
-    <w:lvlOverride w:ilvl="8"/>
   </w:num>
 </w:numbering>
 </file>
@@ -4221,7 +4045,7 @@
   <w:docDefaults>
     <w:rPrDefault>
       <w:rPr>
-        <w:rFonts w:asciiTheme="minorHAnsi" w:hAnsiTheme="minorHAnsi" w:eastAsiaTheme="minorHAnsi" w:cstheme="minorBidi"/>
+        <w:rFonts w:asciiTheme="minorHAnsi" w:eastAsiaTheme="minorHAnsi" w:hAnsiTheme="minorHAnsi" w:cstheme="minorBidi"/>
         <w:kern w:val="2"/>
         <w:sz w:val="24"/>
         <w:szCs w:val="24"/>
@@ -4238,14 +4062,14 @@
   <w:latentStyles w:defLockedState="0" w:defUIPriority="99" w:defSemiHidden="0" w:defUnhideWhenUsed="0" w:defQFormat="0" w:count="376">
     <w:lsdException w:name="Normal" w:uiPriority="0" w:qFormat="1"/>
     <w:lsdException w:name="heading 1" w:uiPriority="9" w:qFormat="1"/>
-    <w:lsdException w:name="heading 2" w:uiPriority="9" w:semiHidden="1" w:unhideWhenUsed="1" w:qFormat="1"/>
-    <w:lsdException w:name="heading 3" w:uiPriority="9" w:semiHidden="1" w:unhideWhenUsed="1" w:qFormat="1"/>
-    <w:lsdException w:name="heading 4" w:uiPriority="9" w:semiHidden="1" w:unhideWhenUsed="1" w:qFormat="1"/>
-    <w:lsdException w:name="heading 5" w:uiPriority="9" w:semiHidden="1" w:unhideWhenUsed="1" w:qFormat="1"/>
-    <w:lsdException w:name="heading 6" w:uiPriority="9" w:semiHidden="1" w:unhideWhenUsed="1" w:qFormat="1"/>
-    <w:lsdException w:name="heading 7" w:uiPriority="9" w:semiHidden="1" w:unhideWhenUsed="1" w:qFormat="1"/>
-    <w:lsdException w:name="heading 8" w:uiPriority="9" w:semiHidden="1" w:unhideWhenUsed="1" w:qFormat="1"/>
-    <w:lsdException w:name="heading 9" w:uiPriority="9" w:semiHidden="1" w:unhideWhenUsed="1" w:qFormat="1"/>
+    <w:lsdException w:name="heading 2" w:semiHidden="1" w:uiPriority="9" w:unhideWhenUsed="1" w:qFormat="1"/>
+    <w:lsdException w:name="heading 3" w:semiHidden="1" w:uiPriority="9" w:unhideWhenUsed="1" w:qFormat="1"/>
+    <w:lsdException w:name="heading 4" w:semiHidden="1" w:uiPriority="9" w:unhideWhenUsed="1" w:qFormat="1"/>
+    <w:lsdException w:name="heading 5" w:semiHidden="1" w:uiPriority="9" w:unhideWhenUsed="1" w:qFormat="1"/>
+    <w:lsdException w:name="heading 6" w:semiHidden="1" w:uiPriority="9" w:unhideWhenUsed="1" w:qFormat="1"/>
+    <w:lsdException w:name="heading 7" w:semiHidden="1" w:uiPriority="9" w:unhideWhenUsed="1" w:qFormat="1"/>
+    <w:lsdException w:name="heading 8" w:semiHidden="1" w:uiPriority="9" w:unhideWhenUsed="1" w:qFormat="1"/>
+    <w:lsdException w:name="heading 9" w:semiHidden="1" w:uiPriority="9" w:unhideWhenUsed="1" w:qFormat="1"/>
     <w:lsdException w:name="index 1" w:semiHidden="1" w:unhideWhenUsed="1"/>
     <w:lsdException w:name="index 2" w:semiHidden="1" w:unhideWhenUsed="1"/>
     <w:lsdException w:name="index 3" w:semiHidden="1" w:unhideWhenUsed="1"/>
@@ -4255,22 +4079,22 @@
     <w:lsdException w:name="index 7" w:semiHidden="1" w:unhideWhenUsed="1"/>
     <w:lsdException w:name="index 8" w:semiHidden="1" w:unhideWhenUsed="1"/>
     <w:lsdException w:name="index 9" w:semiHidden="1" w:unhideWhenUsed="1"/>
-    <w:lsdException w:name="toc 1" w:uiPriority="39" w:semiHidden="1" w:unhideWhenUsed="1"/>
-    <w:lsdException w:name="toc 2" w:uiPriority="39" w:semiHidden="1" w:unhideWhenUsed="1"/>
-    <w:lsdException w:name="toc 3" w:uiPriority="39" w:semiHidden="1" w:unhideWhenUsed="1"/>
-    <w:lsdException w:name="toc 4" w:uiPriority="39" w:semiHidden="1" w:unhideWhenUsed="1"/>
-    <w:lsdException w:name="toc 5" w:uiPriority="39" w:semiHidden="1" w:unhideWhenUsed="1"/>
-    <w:lsdException w:name="toc 6" w:uiPriority="39" w:semiHidden="1" w:unhideWhenUsed="1"/>
-    <w:lsdException w:name="toc 7" w:uiPriority="39" w:semiHidden="1" w:unhideWhenUsed="1"/>
-    <w:lsdException w:name="toc 8" w:uiPriority="39" w:semiHidden="1" w:unhideWhenUsed="1"/>
-    <w:lsdException w:name="toc 9" w:uiPriority="39" w:semiHidden="1" w:unhideWhenUsed="1"/>
+    <w:lsdException w:name="toc 1" w:semiHidden="1" w:uiPriority="39" w:unhideWhenUsed="1"/>
+    <w:lsdException w:name="toc 2" w:semiHidden="1" w:uiPriority="39" w:unhideWhenUsed="1"/>
+    <w:lsdException w:name="toc 3" w:semiHidden="1" w:uiPriority="39" w:unhideWhenUsed="1"/>
+    <w:lsdException w:name="toc 4" w:semiHidden="1" w:uiPriority="39" w:unhideWhenUsed="1"/>
+    <w:lsdException w:name="toc 5" w:semiHidden="1" w:uiPriority="39" w:unhideWhenUsed="1"/>
+    <w:lsdException w:name="toc 6" w:semiHidden="1" w:uiPriority="39" w:unhideWhenUsed="1"/>
+    <w:lsdException w:name="toc 7" w:semiHidden="1" w:uiPriority="39" w:unhideWhenUsed="1"/>
+    <w:lsdException w:name="toc 8" w:semiHidden="1" w:uiPriority="39" w:unhideWhenUsed="1"/>
+    <w:lsdException w:name="toc 9" w:semiHidden="1" w:uiPriority="39" w:unhideWhenUsed="1"/>
     <w:lsdException w:name="Normal Indent" w:semiHidden="1" w:unhideWhenUsed="1"/>
     <w:lsdException w:name="footnote text" w:semiHidden="1" w:unhideWhenUsed="1"/>
     <w:lsdException w:name="annotation text" w:semiHidden="1" w:unhideWhenUsed="1"/>
     <w:lsdException w:name="header" w:semiHidden="1" w:unhideWhenUsed="1"/>
     <w:lsdException w:name="footer" w:semiHidden="1" w:unhideWhenUsed="1"/>
     <w:lsdException w:name="index heading" w:semiHidden="1" w:unhideWhenUsed="1"/>
-    <w:lsdException w:name="caption" w:uiPriority="35" w:semiHidden="1" w:unhideWhenUsed="1" w:qFormat="1"/>
+    <w:lsdException w:name="caption" w:semiHidden="1" w:uiPriority="35" w:unhideWhenUsed="1" w:qFormat="1"/>
     <w:lsdException w:name="table of figures" w:semiHidden="1" w:unhideWhenUsed="1"/>
     <w:lsdException w:name="envelope address" w:semiHidden="1" w:unhideWhenUsed="1"/>
     <w:lsdException w:name="envelope return" w:semiHidden="1" w:unhideWhenUsed="1"/>
@@ -4301,7 +4125,7 @@
     <w:lsdException w:name="Title" w:uiPriority="10" w:qFormat="1"/>
     <w:lsdException w:name="Closing" w:semiHidden="1" w:unhideWhenUsed="1"/>
     <w:lsdException w:name="Signature" w:semiHidden="1" w:unhideWhenUsed="1"/>
-    <w:lsdException w:name="Default Paragraph Font" w:uiPriority="1" w:semiHidden="1" w:unhideWhenUsed="1"/>
+    <w:lsdException w:name="Default Paragraph Font" w:semiHidden="1" w:uiPriority="1" w:unhideWhenUsed="1"/>
     <w:lsdException w:name="Body Text" w:semiHidden="1" w:unhideWhenUsed="1"/>
     <w:lsdException w:name="Body Text Indent" w:semiHidden="1" w:unhideWhenUsed="1"/>
     <w:lsdException w:name="List Continue" w:semiHidden="1" w:unhideWhenUsed="1"/>
@@ -4501,8 +4325,8 @@
     <w:lsdException w:name="Subtle Reference" w:uiPriority="31" w:qFormat="1"/>
     <w:lsdException w:name="Intense Reference" w:uiPriority="32" w:qFormat="1"/>
     <w:lsdException w:name="Book Title" w:uiPriority="33" w:qFormat="1"/>
-    <w:lsdException w:name="Bibliography" w:uiPriority="37" w:semiHidden="1" w:unhideWhenUsed="1"/>
-    <w:lsdException w:name="TOC Heading" w:uiPriority="39" w:semiHidden="1" w:unhideWhenUsed="1" w:qFormat="1"/>
+    <w:lsdException w:name="Bibliography" w:semiHidden="1" w:uiPriority="37" w:unhideWhenUsed="1"/>
+    <w:lsdException w:name="TOC Heading" w:semiHidden="1" w:uiPriority="39" w:unhideWhenUsed="1" w:qFormat="1"/>
     <w:lsdException w:name="Plain Table 1" w:uiPriority="41"/>
     <w:lsdException w:name="Plain Table 2" w:uiPriority="42"/>
     <w:lsdException w:name="Plain Table 3" w:uiPriority="43"/>
@@ -4613,7 +4437,7 @@
     <w:lsdException w:name="Unresolved Mention" w:semiHidden="1" w:unhideWhenUsed="1"/>
     <w:lsdException w:name="Smart Link" w:semiHidden="1" w:unhideWhenUsed="1"/>
   </w:latentStyles>
-  <w:style w:type="paragraph" w:styleId="Normal" w:default="1">
+  <w:style w:type="paragraph" w:default="1" w:styleId="Normal">
     <w:name w:val="Normal"/>
     <w:qFormat/>
   </w:style>
@@ -4632,7 +4456,7 @@
       <w:outlineLvl w:val="0"/>
     </w:pPr>
     <w:rPr>
-      <w:rFonts w:asciiTheme="majorHAnsi" w:hAnsiTheme="majorHAnsi" w:eastAsiaTheme="majorEastAsia" w:cstheme="majorBidi"/>
+      <w:rFonts w:asciiTheme="majorHAnsi" w:eastAsiaTheme="majorEastAsia" w:hAnsiTheme="majorHAnsi" w:cstheme="majorBidi"/>
       <w:color w:val="2F5496" w:themeColor="accent1" w:themeShade="BF"/>
       <w:sz w:val="40"/>
       <w:szCs w:val="40"/>
@@ -4655,7 +4479,7 @@
       <w:outlineLvl w:val="1"/>
     </w:pPr>
     <w:rPr>
-      <w:rFonts w:asciiTheme="majorHAnsi" w:hAnsiTheme="majorHAnsi" w:eastAsiaTheme="majorEastAsia" w:cstheme="majorBidi"/>
+      <w:rFonts w:asciiTheme="majorHAnsi" w:eastAsiaTheme="majorEastAsia" w:hAnsiTheme="majorHAnsi" w:cstheme="majorBidi"/>
       <w:color w:val="2F5496" w:themeColor="accent1" w:themeShade="BF"/>
       <w:sz w:val="32"/>
       <w:szCs w:val="32"/>
@@ -4816,12 +4640,13 @@
       <w:color w:val="272727" w:themeColor="text1" w:themeTint="D8"/>
     </w:rPr>
   </w:style>
-  <w:style w:type="character" w:styleId="DefaultParagraphFont" w:default="1">
+  <w:style w:type="character" w:default="1" w:styleId="DefaultParagraphFont">
     <w:name w:val="Default Paragraph Font"/>
     <w:uiPriority w:val="1"/>
+    <w:semiHidden/>
     <w:unhideWhenUsed/>
   </w:style>
-  <w:style w:type="table" w:styleId="TableNormal" w:default="1">
+  <w:style w:type="table" w:default="1" w:styleId="TableNormal">
     <w:name w:val="Normal Table"/>
     <w:uiPriority w:val="99"/>
     <w:semiHidden/>
@@ -4836,26 +4661,26 @@
       </w:tblCellMar>
     </w:tblPr>
   </w:style>
-  <w:style w:type="numbering" w:styleId="NoList" w:default="1">
+  <w:style w:type="numbering" w:default="1" w:styleId="NoList">
     <w:name w:val="No List"/>
     <w:uiPriority w:val="99"/>
     <w:semiHidden/>
     <w:unhideWhenUsed/>
   </w:style>
-  <w:style w:type="character" w:styleId="Heading1Char" w:customStyle="1">
+  <w:style w:type="character" w:customStyle="1" w:styleId="Heading1Char">
     <w:name w:val="Heading 1 Char"/>
     <w:basedOn w:val="DefaultParagraphFont"/>
     <w:link w:val="Heading1"/>
     <w:uiPriority w:val="9"/>
     <w:rsid w:val="005D6FD4"/>
     <w:rPr>
-      <w:rFonts w:asciiTheme="majorHAnsi" w:hAnsiTheme="majorHAnsi" w:eastAsiaTheme="majorEastAsia" w:cstheme="majorBidi"/>
+      <w:rFonts w:asciiTheme="majorHAnsi" w:eastAsiaTheme="majorEastAsia" w:hAnsiTheme="majorHAnsi" w:cstheme="majorBidi"/>
       <w:color w:val="2F5496" w:themeColor="accent1" w:themeShade="BF"/>
       <w:sz w:val="40"/>
       <w:szCs w:val="40"/>
     </w:rPr>
   </w:style>
-  <w:style w:type="character" w:styleId="Heading2Char" w:customStyle="1">
+  <w:style w:type="character" w:customStyle="1" w:styleId="Heading2Char">
     <w:name w:val="Heading 2 Char"/>
     <w:basedOn w:val="DefaultParagraphFont"/>
     <w:link w:val="Heading2"/>
@@ -4863,13 +4688,13 @@
     <w:semiHidden/>
     <w:rsid w:val="005D6FD4"/>
     <w:rPr>
-      <w:rFonts w:asciiTheme="majorHAnsi" w:hAnsiTheme="majorHAnsi" w:eastAsiaTheme="majorEastAsia" w:cstheme="majorBidi"/>
+      <w:rFonts w:asciiTheme="majorHAnsi" w:eastAsiaTheme="majorEastAsia" w:hAnsiTheme="majorHAnsi" w:cstheme="majorBidi"/>
       <w:color w:val="2F5496" w:themeColor="accent1" w:themeShade="BF"/>
       <w:sz w:val="32"/>
       <w:szCs w:val="32"/>
     </w:rPr>
   </w:style>
-  <w:style w:type="character" w:styleId="Heading3Char" w:customStyle="1">
+  <w:style w:type="character" w:customStyle="1" w:styleId="Heading3Char">
     <w:name w:val="Heading 3 Char"/>
     <w:basedOn w:val="DefaultParagraphFont"/>
     <w:link w:val="Heading3"/>
@@ -4883,7 +4708,7 @@
       <w:szCs w:val="28"/>
     </w:rPr>
   </w:style>
-  <w:style w:type="character" w:styleId="Heading4Char" w:customStyle="1">
+  <w:style w:type="character" w:customStyle="1" w:styleId="Heading4Char">
     <w:name w:val="Heading 4 Char"/>
     <w:basedOn w:val="DefaultParagraphFont"/>
     <w:link w:val="Heading4"/>
@@ -4897,7 +4722,7 @@
       <w:color w:val="2F5496" w:themeColor="accent1" w:themeShade="BF"/>
     </w:rPr>
   </w:style>
-  <w:style w:type="character" w:styleId="Heading5Char" w:customStyle="1">
+  <w:style w:type="character" w:customStyle="1" w:styleId="Heading5Char">
     <w:name w:val="Heading 5 Char"/>
     <w:basedOn w:val="DefaultParagraphFont"/>
     <w:link w:val="Heading5"/>
@@ -4909,7 +4734,7 @@
       <w:color w:val="2F5496" w:themeColor="accent1" w:themeShade="BF"/>
     </w:rPr>
   </w:style>
-  <w:style w:type="character" w:styleId="Heading6Char" w:customStyle="1">
+  <w:style w:type="character" w:customStyle="1" w:styleId="Heading6Char">
     <w:name w:val="Heading 6 Char"/>
     <w:basedOn w:val="DefaultParagraphFont"/>
     <w:link w:val="Heading6"/>
@@ -4923,7 +4748,7 @@
       <w:color w:val="595959" w:themeColor="text1" w:themeTint="A6"/>
     </w:rPr>
   </w:style>
-  <w:style w:type="character" w:styleId="Heading7Char" w:customStyle="1">
+  <w:style w:type="character" w:customStyle="1" w:styleId="Heading7Char">
     <w:name w:val="Heading 7 Char"/>
     <w:basedOn w:val="DefaultParagraphFont"/>
     <w:link w:val="Heading7"/>
@@ -4935,7 +4760,7 @@
       <w:color w:val="595959" w:themeColor="text1" w:themeTint="A6"/>
     </w:rPr>
   </w:style>
-  <w:style w:type="character" w:styleId="Heading8Char" w:customStyle="1">
+  <w:style w:type="character" w:customStyle="1" w:styleId="Heading8Char">
     <w:name w:val="Heading 8 Char"/>
     <w:basedOn w:val="DefaultParagraphFont"/>
     <w:link w:val="Heading8"/>
@@ -4949,7 +4774,7 @@
       <w:color w:val="272727" w:themeColor="text1" w:themeTint="D8"/>
     </w:rPr>
   </w:style>
-  <w:style w:type="character" w:styleId="Heading9Char" w:customStyle="1">
+  <w:style w:type="character" w:customStyle="1" w:styleId="Heading9Char">
     <w:name w:val="Heading 9 Char"/>
     <w:basedOn w:val="DefaultParagraphFont"/>
     <w:link w:val="Heading9"/>
@@ -4974,21 +4799,21 @@
       <w:contextualSpacing/>
     </w:pPr>
     <w:rPr>
-      <w:rFonts w:asciiTheme="majorHAnsi" w:hAnsiTheme="majorHAnsi" w:eastAsiaTheme="majorEastAsia" w:cstheme="majorBidi"/>
+      <w:rFonts w:asciiTheme="majorHAnsi" w:eastAsiaTheme="majorEastAsia" w:hAnsiTheme="majorHAnsi" w:cstheme="majorBidi"/>
       <w:spacing w:val="-10"/>
       <w:kern w:val="28"/>
       <w:sz w:val="56"/>
       <w:szCs w:val="56"/>
     </w:rPr>
   </w:style>
-  <w:style w:type="character" w:styleId="TitleChar" w:customStyle="1">
+  <w:style w:type="character" w:customStyle="1" w:styleId="TitleChar">
     <w:name w:val="Title Char"/>
     <w:basedOn w:val="DefaultParagraphFont"/>
     <w:link w:val="Title"/>
     <w:uiPriority w:val="10"/>
     <w:rsid w:val="005D6FD4"/>
     <w:rPr>
-      <w:rFonts w:asciiTheme="majorHAnsi" w:hAnsiTheme="majorHAnsi" w:eastAsiaTheme="majorEastAsia" w:cstheme="majorBidi"/>
+      <w:rFonts w:asciiTheme="majorHAnsi" w:eastAsiaTheme="majorEastAsia" w:hAnsiTheme="majorHAnsi" w:cstheme="majorBidi"/>
       <w:spacing w:val="-10"/>
       <w:kern w:val="28"/>
       <w:sz w:val="56"/>
@@ -5016,7 +4841,7 @@
       <w:szCs w:val="28"/>
     </w:rPr>
   </w:style>
-  <w:style w:type="character" w:styleId="SubtitleChar" w:customStyle="1">
+  <w:style w:type="character" w:customStyle="1" w:styleId="SubtitleChar">
     <w:name w:val="Subtitle Char"/>
     <w:basedOn w:val="DefaultParagraphFont"/>
     <w:link w:val="Subtitle"/>
@@ -5048,7 +4873,7 @@
       <w:color w:val="404040" w:themeColor="text1" w:themeTint="BF"/>
     </w:rPr>
   </w:style>
-  <w:style w:type="character" w:styleId="QuoteChar" w:customStyle="1">
+  <w:style w:type="character" w:customStyle="1" w:styleId="QuoteChar">
     <w:name w:val="Quote Char"/>
     <w:basedOn w:val="DefaultParagraphFont"/>
     <w:link w:val="Quote"/>
@@ -5093,8 +4918,8 @@
     <w:rsid w:val="005D6FD4"/>
     <w:pPr>
       <w:pBdr>
-        <w:top w:val="single" w:color="2F5496" w:themeColor="accent1" w:themeShade="BF" w:sz="4" w:space="10"/>
-        <w:bottom w:val="single" w:color="2F5496" w:themeColor="accent1" w:themeShade="BF" w:sz="4" w:space="10"/>
+        <w:top w:val="single" w:sz="4" w:space="10" w:color="2F5496" w:themeColor="accent1" w:themeShade="BF"/>
+        <w:bottom w:val="single" w:sz="4" w:space="10" w:color="2F5496" w:themeColor="accent1" w:themeShade="BF"/>
       </w:pBdr>
       <w:spacing w:before="360" w:after="360"/>
       <w:ind w:left="864" w:right="864"/>
@@ -5106,7 +4931,7 @@
       <w:color w:val="2F5496" w:themeColor="accent1" w:themeShade="BF"/>
     </w:rPr>
   </w:style>
-  <w:style w:type="character" w:styleId="IntenseQuoteChar" w:customStyle="1">
+  <w:style w:type="character" w:customStyle="1" w:styleId="IntenseQuoteChar">
     <w:name w:val="Intense Quote Char"/>
     <w:basedOn w:val="DefaultParagraphFont"/>
     <w:link w:val="IntenseQuote"/>

</xml_diff>